<commit_message>
add rl proj link
</commit_message>
<xml_diff>
--- a/Yimian-Liu-Resume.docx
+++ b/Yimian-Liu-Resume.docx
@@ -43,7 +43,7 @@
         <w:contextualSpacing/>
         <w:jc w:val="center"/>
         <w:rPr>
-          <w:rFonts w:ascii="Calibri" w:hAnsi="Calibri" w:cs="Calibri" w:hint="eastAsia"/>
+          <w:rFonts w:ascii="Calibri" w:hAnsi="Calibri" w:cs="Calibri"/>
           <w:color w:val="000000" w:themeColor="text1"/>
           <w:sz w:val="22"/>
         </w:rPr>
@@ -744,7 +744,7 @@
           <w:rFonts w:ascii="Calibri" w:hAnsi="Calibri" w:cs="Calibri" w:hint="eastAsia"/>
           <w:szCs w:val="21"/>
         </w:rPr>
-        <w:t xml:space="preserve">FastAPI, TensorFlow, </w:t>
+        <w:t xml:space="preserve">FastAPI, </w:t>
       </w:r>
       <w:r>
         <w:rPr>
@@ -758,6 +758,13 @@
           <w:rFonts w:ascii="Calibri" w:hAnsi="Calibri" w:cs="Calibri"/>
           <w:szCs w:val="21"/>
         </w:rPr>
+        <w:t xml:space="preserve">TensorFlow, </w:t>
+      </w:r>
+      <w:r>
+        <w:rPr>
+          <w:rFonts w:ascii="Calibri" w:hAnsi="Calibri" w:cs="Calibri"/>
+          <w:szCs w:val="21"/>
+        </w:rPr>
         <w:t xml:space="preserve">MySQL, </w:t>
       </w:r>
       <w:r>
@@ -843,6 +850,13 @@
           <w:szCs w:val="21"/>
         </w:rPr>
         <w:t>, Firebase</w:t>
+      </w:r>
+      <w:r>
+        <w:rPr>
+          <w:rFonts w:ascii="Calibri" w:hAnsi="Calibri" w:cs="Calibri" w:hint="eastAsia"/>
+          <w:szCs w:val="21"/>
+        </w:rPr>
+        <w:t>, Vertex AI</w:t>
       </w:r>
       <w:r>
         <w:rPr>
@@ -1301,7 +1315,24 @@
           <w:rFonts w:ascii="Calibri" w:hAnsi="Calibri" w:cs="Calibri" w:hint="eastAsia"/>
           <w:szCs w:val="21"/>
         </w:rPr>
-        <w:t xml:space="preserve">Built an Agentic AI assistant using </w:t>
+        <w:t xml:space="preserve">Built an </w:t>
+      </w:r>
+      <w:r>
+        <w:rPr>
+          <w:rFonts w:ascii="Calibri" w:hAnsi="Calibri" w:cs="Calibri" w:hint="eastAsia"/>
+          <w:b/>
+          <w:bCs/>
+          <w:color w:val="262626" w:themeColor="text1" w:themeTint="D9"/>
+          <w:szCs w:val="21"/>
+        </w:rPr>
+        <w:t>Agentic AI</w:t>
+      </w:r>
+      <w:r>
+        <w:rPr>
+          <w:rFonts w:ascii="Calibri" w:hAnsi="Calibri" w:cs="Calibri" w:hint="eastAsia"/>
+          <w:szCs w:val="21"/>
+        </w:rPr>
+        <w:t xml:space="preserve"> assistant using </w:t>
       </w:r>
       <w:r>
         <w:rPr>
@@ -2228,7 +2259,7 @@
           <w:rFonts w:ascii="Calibri" w:hAnsi="Calibri" w:cs="Calibri" w:hint="eastAsia"/>
           <w:szCs w:val="21"/>
         </w:rPr>
-        <w:t>GPT</w:t>
+        <w:t>LLM</w:t>
       </w:r>
       <w:r>
         <w:rPr>
@@ -2400,352 +2431,54 @@
       </w:pPr>
       <w:r>
         <w:rPr>
-          <w:rFonts w:ascii="Calibri" w:hAnsi="Calibri" w:cs="Calibri"/>
+          <w:rFonts w:ascii="Calibri" w:hAnsi="Calibri" w:cs="Calibri" w:hint="eastAsia"/>
           <w:b/>
           <w:bCs/>
           <w:szCs w:val="21"/>
         </w:rPr>
-        <w:t>Machine Learning &amp; Deep Learning</w:t>
-      </w:r>
-      <w:r>
-        <w:rPr>
-          <w:rFonts w:ascii="Calibri" w:hAnsi="Calibri" w:cs="Calibri"/>
-          <w:szCs w:val="21"/>
-        </w:rPr>
-        <w:t xml:space="preserve">: </w:t>
-      </w:r>
-      <w:r>
-        <w:rPr>
-          <w:rFonts w:ascii="Calibri" w:hAnsi="Calibri" w:cs="Calibri" w:hint="eastAsia"/>
-          <w:color w:val="000000" w:themeColor="text1"/>
-          <w:szCs w:val="21"/>
-        </w:rPr>
-        <w:t>F</w:t>
-      </w:r>
-      <w:r>
-        <w:rPr>
-          <w:rFonts w:ascii="Calibri" w:hAnsi="Calibri" w:cs="Calibri"/>
-          <w:color w:val="000000" w:themeColor="text1"/>
-          <w:szCs w:val="21"/>
-        </w:rPr>
-        <w:t>ine-tuned a DenseNet121-based CNN</w:t>
-      </w:r>
-      <w:r>
-        <w:rPr>
-          <w:rFonts w:ascii="Calibri" w:hAnsi="Calibri" w:cs="Calibri"/>
-          <w:szCs w:val="21"/>
-        </w:rPr>
-        <w:t xml:space="preserve"> </w:t>
-      </w:r>
-      <w:r>
-        <w:rPr>
-          <w:rFonts w:ascii="Calibri" w:hAnsi="Calibri" w:cs="Calibri" w:hint="eastAsia"/>
-          <w:color w:val="000000" w:themeColor="text1"/>
-          <w:szCs w:val="21"/>
-        </w:rPr>
-        <w:t>via</w:t>
-      </w:r>
-      <w:r>
-        <w:rPr>
-          <w:rFonts w:ascii="Calibri" w:hAnsi="Calibri" w:cs="Calibri"/>
-          <w:color w:val="000000" w:themeColor="text1"/>
-          <w:szCs w:val="21"/>
-        </w:rPr>
-        <w:t xml:space="preserve"> transfer learnin</w:t>
-      </w:r>
-      <w:r>
-        <w:rPr>
-          <w:rFonts w:ascii="Calibri" w:hAnsi="Calibri" w:cs="Calibri" w:hint="eastAsia"/>
-          <w:color w:val="000000" w:themeColor="text1"/>
-          <w:szCs w:val="21"/>
-        </w:rPr>
-        <w:t>g</w:t>
-      </w:r>
-      <w:r>
-        <w:rPr>
-          <w:rFonts w:ascii="Calibri" w:hAnsi="Calibri" w:cs="Calibri" w:hint="eastAsia"/>
-          <w:color w:val="000000" w:themeColor="text1"/>
-          <w:szCs w:val="21"/>
-        </w:rPr>
-        <w:t xml:space="preserve"> </w:t>
-      </w:r>
-      <w:r>
-        <w:rPr>
-          <w:rFonts w:ascii="Calibri" w:hAnsi="Calibri" w:cs="Calibri"/>
-          <w:color w:val="000000" w:themeColor="text1"/>
-          <w:szCs w:val="21"/>
-        </w:rPr>
-        <w:t>to classify 9 tomato leaf diseases using the 54K-image PlantVillage dataset</w:t>
-      </w:r>
-      <w:r>
-        <w:rPr>
-          <w:rFonts w:ascii="Calibri" w:hAnsi="Calibri" w:cs="Calibri"/>
-          <w:color w:val="000000" w:themeColor="text1"/>
-          <w:szCs w:val="21"/>
-        </w:rPr>
-        <w:t>, achieving 99%</w:t>
-      </w:r>
-      <w:r>
-        <w:rPr>
-          <w:rFonts w:ascii="Calibri" w:hAnsi="Calibri" w:cs="Calibri" w:hint="eastAsia"/>
-          <w:color w:val="000000" w:themeColor="text1"/>
-          <w:szCs w:val="21"/>
-        </w:rPr>
-        <w:t xml:space="preserve"> test</w:t>
-      </w:r>
-      <w:r>
-        <w:rPr>
-          <w:rFonts w:ascii="Calibri" w:hAnsi="Calibri" w:cs="Calibri" w:hint="eastAsia"/>
-          <w:color w:val="000000" w:themeColor="text1"/>
-          <w:szCs w:val="21"/>
-        </w:rPr>
-        <w:t xml:space="preserve"> accuracy </w:t>
-      </w:r>
-      <w:r>
-        <w:rPr>
-          <w:rFonts w:ascii="Calibri" w:hAnsi="Calibri" w:cs="Calibri"/>
-          <w:color w:val="000000" w:themeColor="text1"/>
-          <w:szCs w:val="21"/>
-        </w:rPr>
-        <w:t>and 95.1% accuracy</w:t>
-      </w:r>
-      <w:r>
-        <w:rPr>
-          <w:rFonts w:ascii="Calibri" w:hAnsi="Calibri" w:cs="Calibri" w:hint="eastAsia"/>
-          <w:color w:val="000000" w:themeColor="text1"/>
-          <w:szCs w:val="21"/>
-        </w:rPr>
-        <w:t xml:space="preserve"> </w:t>
-      </w:r>
-      <w:r>
-        <w:rPr>
-          <w:rFonts w:ascii="Calibri" w:hAnsi="Calibri" w:cs="Calibri"/>
-          <w:color w:val="000000" w:themeColor="text1"/>
-          <w:szCs w:val="21"/>
-        </w:rPr>
-        <w:t>on external datasets</w:t>
-      </w:r>
-      <w:r>
-        <w:rPr>
-          <w:rFonts w:ascii="Calibri" w:hAnsi="Calibri" w:cs="Calibri" w:hint="eastAsia"/>
-          <w:color w:val="000000" w:themeColor="text1"/>
-          <w:szCs w:val="21"/>
-        </w:rPr>
-        <w:t xml:space="preserve">, </w:t>
-      </w:r>
-      <w:r>
-        <w:rPr>
-          <w:rFonts w:ascii="Calibri" w:hAnsi="Calibri" w:cs="Calibri"/>
-          <w:color w:val="000000" w:themeColor="text1"/>
-          <w:szCs w:val="21"/>
-        </w:rPr>
-        <w:t>with model performance evaluated via ROC curves, precision-recall, and confusion matrices</w:t>
-      </w:r>
-      <w:r>
-        <w:rPr>
-          <w:rFonts w:ascii="Calibri" w:hAnsi="Calibri" w:cs="Calibri" w:hint="eastAsia"/>
-          <w:color w:val="000000" w:themeColor="text1"/>
-          <w:szCs w:val="21"/>
-        </w:rPr>
-        <w:t xml:space="preserve">. </w:t>
-      </w:r>
-      <w:r>
-        <w:rPr>
-          <w:rFonts w:ascii="Calibri" w:hAnsi="Calibri" w:cs="Calibri"/>
-          <w:color w:val="000000" w:themeColor="text1"/>
-          <w:szCs w:val="21"/>
-        </w:rPr>
-        <w:t>[</w:t>
-      </w:r>
-      <w:hyperlink r:id="rId10" w:history="1">
-        <w:r>
-          <w:rPr>
-            <w:rStyle w:val="Hyperlink"/>
-            <w:rFonts w:ascii="Calibri" w:hAnsi="Calibri" w:cs="Calibri"/>
-            <w:szCs w:val="21"/>
-          </w:rPr>
-          <w:t>report link</w:t>
-        </w:r>
-      </w:hyperlink>
-      <w:r>
-        <w:rPr>
-          <w:rFonts w:ascii="Calibri" w:hAnsi="Calibri" w:cs="Calibri"/>
-          <w:color w:val="000000" w:themeColor="text1"/>
-          <w:szCs w:val="21"/>
-        </w:rPr>
-        <w:t>]</w:t>
-      </w:r>
-    </w:p>
-    <w:p>
-      <w:pPr>
-        <w:spacing w:before="60" w:line="260" w:lineRule="exact"/>
-        <w:jc w:val="left"/>
-        <w:rPr>
-          <w:rFonts w:hint="eastAsia"/>
-          <w:szCs w:val="21"/>
-        </w:rPr>
-      </w:pPr>
-      <w:r>
-        <w:rPr>
+        <w:t>Transformer</w:t>
+      </w:r>
+      <w:r>
+        <w:rPr>
+          <w:rFonts w:ascii="Calibri" w:hAnsi="Calibri" w:cs="Calibri"/>
           <w:b/>
           <w:bCs/>
           <w:szCs w:val="21"/>
         </w:rPr>
-        <w:t>DevOps &amp; Cloud Infrastructure</w:t>
-      </w:r>
-      <w:r>
-        <w:rPr>
-          <w:rFonts w:hint="eastAsia"/>
-          <w:szCs w:val="21"/>
-        </w:rPr>
-        <w:t xml:space="preserve">: </w:t>
-      </w:r>
-      <w:r>
-        <w:rPr>
-          <w:szCs w:val="21"/>
-        </w:rPr>
-        <w:t>Orchestrated</w:t>
-      </w:r>
-      <w:r>
-        <w:rPr>
-          <w:szCs w:val="21"/>
-        </w:rPr>
-        <w:t xml:space="preserve"> a high-availability Kubernetes cluster (3 Debian servers) for containerized web services, leveraging Helm for deployment, Nginx Ingress</w:t>
-      </w:r>
-      <w:r>
-        <w:rPr>
-          <w:rFonts w:hint="eastAsia"/>
-          <w:szCs w:val="21"/>
-        </w:rPr>
-        <w:t xml:space="preserve"> </w:t>
-      </w:r>
-      <w:r>
-        <w:rPr>
-          <w:szCs w:val="21"/>
-        </w:rPr>
-        <w:t>for load balancing, Prometheus</w:t>
-      </w:r>
-      <w:r>
-        <w:rPr>
-          <w:rFonts w:hint="eastAsia"/>
-          <w:szCs w:val="21"/>
-        </w:rPr>
-        <w:t>/</w:t>
-      </w:r>
-      <w:r>
-        <w:rPr>
-          <w:szCs w:val="21"/>
-        </w:rPr>
-        <w:t xml:space="preserve">Grafana for real-time monitoring and alerting, </w:t>
-      </w:r>
-      <w:r>
-        <w:rPr>
-          <w:szCs w:val="21"/>
-        </w:rPr>
-        <w:t xml:space="preserve">and </w:t>
-      </w:r>
-      <w:r>
-        <w:rPr>
-          <w:rFonts w:hint="eastAsia"/>
-          <w:szCs w:val="21"/>
-        </w:rPr>
-        <w:t xml:space="preserve">a </w:t>
-      </w:r>
-      <w:r>
-        <w:rPr>
-          <w:szCs w:val="21"/>
-        </w:rPr>
-        <w:t>centralized</w:t>
-      </w:r>
-      <w:r>
-        <w:rPr>
-          <w:szCs w:val="21"/>
-        </w:rPr>
-        <w:t xml:space="preserve"> ELK stack </w:t>
-      </w:r>
-      <w:r>
-        <w:rPr>
-          <w:rFonts w:hint="eastAsia"/>
-          <w:szCs w:val="21"/>
-        </w:rPr>
-        <w:t>(</w:t>
-      </w:r>
-      <w:r>
-        <w:rPr>
-          <w:szCs w:val="21"/>
-        </w:rPr>
-        <w:t>Elasticsearch</w:t>
-      </w:r>
-      <w:r>
-        <w:rPr>
-          <w:szCs w:val="21"/>
-        </w:rPr>
-        <w:t>, Logstash, Kibana) for log aggregation and visualization</w:t>
-      </w:r>
-      <w:r>
-        <w:rPr>
-          <w:szCs w:val="21"/>
-        </w:rPr>
-        <w:t>.</w:t>
-      </w:r>
-      <w:r>
-        <w:rPr>
-          <w:rFonts w:hint="eastAsia"/>
-          <w:szCs w:val="21"/>
-        </w:rPr>
-        <w:t xml:space="preserve"> [</w:t>
-      </w:r>
-      <w:hyperlink r:id="rId11" w:history="1">
-        <w:r>
-          <w:rPr>
-            <w:rStyle w:val="Hyperlink"/>
-            <w:rFonts w:hint="eastAsia"/>
-            <w:szCs w:val="21"/>
-          </w:rPr>
-          <w:t>link</w:t>
-        </w:r>
-      </w:hyperlink>
-      <w:r>
-        <w:rPr>
-          <w:rFonts w:hint="eastAsia"/>
-          <w:szCs w:val="21"/>
-        </w:rPr>
-        <w:t>]</w:t>
-      </w:r>
-    </w:p>
-    <w:p>
-      <w:pPr>
-        <w:spacing w:before="60" w:line="260" w:lineRule="exact"/>
-        <w:jc w:val="left"/>
-        <w:rPr>
+        <w:t xml:space="preserve"> &amp; </w:t>
+      </w:r>
+      <w:r>
+        <w:rPr>
+          <w:rFonts w:ascii="Calibri" w:hAnsi="Calibri" w:cs="Calibri"/>
           <w:b/>
           <w:bCs/>
           <w:szCs w:val="21"/>
         </w:rPr>
-      </w:pPr>
-      <w:r>
-        <w:rPr>
-          <w:rFonts w:hint="eastAsia"/>
+        <w:t>Reinforcement</w:t>
+      </w:r>
+      <w:r>
+        <w:rPr>
+          <w:rFonts w:ascii="Calibri" w:hAnsi="Calibri" w:cs="Calibri"/>
           <w:b/>
           <w:bCs/>
           <w:szCs w:val="21"/>
         </w:rPr>
-        <w:t>Distributed System &amp; Database</w:t>
-      </w:r>
-      <w:r>
-        <w:rPr>
-          <w:rFonts w:hint="eastAsia"/>
+        <w:t xml:space="preserve"> Learning</w:t>
+      </w:r>
+      <w:r>
+        <w:rPr>
+          <w:rFonts w:ascii="Calibri" w:hAnsi="Calibri" w:cs="Calibri"/>
           <w:szCs w:val="21"/>
         </w:rPr>
         <w:t xml:space="preserve">: </w:t>
       </w:r>
       <w:r>
         <w:rPr>
-          <w:rFonts w:ascii="Calibri" w:hAnsi="Calibri" w:cs="Calibri"/>
+          <w:rFonts w:ascii="Calibri" w:hAnsi="Calibri" w:cs="Calibri" w:hint="eastAsia"/>
           <w:color w:val="000000" w:themeColor="text1"/>
           <w:szCs w:val="21"/>
         </w:rPr>
-        <w:t xml:space="preserve">Developed a </w:t>
+        <w:t xml:space="preserve">Designed a </w:t>
       </w:r>
       <w:r>
         <w:rPr>
@@ -2753,56 +2486,36 @@
           <w:color w:val="000000" w:themeColor="text1"/>
           <w:szCs w:val="21"/>
         </w:rPr>
-        <w:t>distributed</w:t>
-      </w:r>
-      <w:r>
-        <w:rPr>
-          <w:rFonts w:ascii="Calibri" w:hAnsi="Calibri" w:cs="Calibri"/>
+        <w:t>T</w:t>
+      </w:r>
+      <w:r>
+        <w:rPr>
+          <w:rFonts w:ascii="Calibri" w:hAnsi="Calibri" w:cs="Calibri" w:hint="eastAsia"/>
           <w:color w:val="000000" w:themeColor="text1"/>
           <w:szCs w:val="21"/>
         </w:rPr>
-        <w:t xml:space="preserve">, sharded key/value store in Java using Multi-Paxos, later optimizing it with a Raft-like consensus algorithm for improved </w:t>
-      </w:r>
-      <w:r>
-        <w:rPr>
-          <w:rFonts w:ascii="Calibri" w:hAnsi="Calibri" w:cs="Calibri"/>
+        <w:t>ransformer</w:t>
+      </w:r>
+      <w:r>
+        <w:rPr>
+          <w:rFonts w:ascii="Calibri" w:hAnsi="Calibri" w:cs="Calibri" w:hint="eastAsia"/>
           <w:color w:val="000000" w:themeColor="text1"/>
           <w:szCs w:val="21"/>
         </w:rPr>
-        <w:t>throughput</w:t>
-      </w:r>
-      <w:r>
-        <w:rPr>
-          <w:rFonts w:ascii="Calibri" w:hAnsi="Calibri" w:cs="Calibri"/>
+        <w:t xml:space="preserve"> </w:t>
+      </w:r>
+      <w:r>
+        <w:rPr>
+          <w:rFonts w:ascii="Calibri" w:hAnsi="Calibri" w:cs="Calibri" w:hint="eastAsia"/>
           <w:color w:val="000000" w:themeColor="text1"/>
           <w:szCs w:val="21"/>
         </w:rPr>
-        <w:t>; implemented a two-phase commit protocol to ensure atomic, strongly consistent cross-shard transactions in a horizontally scalable system.</w:t>
-      </w:r>
-    </w:p>
-    <w:p>
-      <w:pPr>
-        <w:spacing w:before="60" w:line="260" w:lineRule="exact"/>
-        <w:jc w:val="left"/>
-        <w:rPr>
-          <w:rFonts w:ascii="Calibri" w:hAnsi="Calibri" w:cs="Calibri"/>
-          <w:szCs w:val="21"/>
-        </w:rPr>
-      </w:pPr>
-      <w:r>
-        <w:rPr>
-          <w:rFonts w:ascii="Calibri" w:hAnsi="Calibri" w:cs="Calibri" w:hint="eastAsia"/>
-          <w:b/>
-          <w:bCs/>
-          <w:szCs w:val="21"/>
-        </w:rPr>
-        <w:t>Software</w:t>
-      </w:r>
-      <w:r>
-        <w:rPr>
-          <w:rFonts w:ascii="Calibri" w:hAnsi="Calibri" w:cs="Calibri" w:hint="eastAsia"/>
-          <w:b/>
-          <w:bCs/>
+        <w:t>model</w:t>
+      </w:r>
+      <w:r>
+        <w:rPr>
+          <w:rFonts w:ascii="Calibri" w:hAnsi="Calibri" w:cs="Calibri" w:hint="eastAsia"/>
+          <w:color w:val="000000" w:themeColor="text1"/>
           <w:szCs w:val="21"/>
         </w:rPr>
         <w:t xml:space="preserve"> </w:t>
@@ -2810,93 +2523,299 @@
       <w:r>
         <w:rPr>
           <w:rFonts w:ascii="Calibri" w:hAnsi="Calibri" w:cs="Calibri" w:hint="eastAsia"/>
-          <w:b/>
-          <w:bCs/>
-          <w:szCs w:val="21"/>
-        </w:rPr>
-        <w:t>Hardware Co-Design</w:t>
-      </w:r>
-      <w:r>
-        <w:rPr>
-          <w:rFonts w:ascii="Calibri" w:hAnsi="Calibri" w:cs="Calibri" w:hint="eastAsia"/>
-          <w:szCs w:val="21"/>
-        </w:rPr>
-        <w:t xml:space="preserve">: </w:t>
-      </w:r>
-      <w:r>
-        <w:rPr>
-          <w:rFonts w:ascii="Calibri" w:hAnsi="Calibri" w:cs="Calibri"/>
-          <w:szCs w:val="21"/>
-        </w:rPr>
-        <w:t>Built a Raspberry Pi access control system</w:t>
-      </w:r>
-      <w:r>
+          <w:color w:val="000000" w:themeColor="text1"/>
+          <w:szCs w:val="21"/>
+        </w:rPr>
+        <w:t>for</w:t>
+      </w:r>
+      <w:r>
+        <w:rPr>
+          <w:rFonts w:ascii="Calibri" w:hAnsi="Calibri" w:cs="Calibri" w:hint="eastAsia"/>
+          <w:color w:val="000000" w:themeColor="text1"/>
+          <w:szCs w:val="21"/>
+        </w:rPr>
         <w:t xml:space="preserve"> </w:t>
       </w:r>
       <w:r>
         <w:rPr>
           <w:rFonts w:ascii="Calibri" w:hAnsi="Calibri" w:cs="Calibri"/>
-          <w:szCs w:val="21"/>
-        </w:rPr>
-        <w:t xml:space="preserve">with OpenCV-based </w:t>
-      </w:r>
-      <w:r>
-        <w:rPr>
-          <w:rFonts w:ascii="Calibri" w:hAnsi="Calibri" w:cs="Calibri"/>
-          <w:szCs w:val="21"/>
-        </w:rPr>
-        <w:t>facial recognition (</w:t>
-      </w:r>
-      <w:r>
-        <w:rPr>
-          <w:rFonts w:ascii="Calibri" w:hAnsi="Calibri" w:cs="Calibri" w:hint="eastAsia"/>
-          <w:szCs w:val="21"/>
-        </w:rPr>
-        <w:t>&lt;</w:t>
-      </w:r>
-      <w:r>
-        <w:rPr>
-          <w:rFonts w:ascii="Calibri" w:hAnsi="Calibri" w:cs="Calibri" w:hint="eastAsia"/>
-          <w:szCs w:val="21"/>
-        </w:rPr>
-        <w:t>3</w:t>
-      </w:r>
-      <w:r>
-        <w:rPr>
-          <w:rFonts w:ascii="Calibri" w:hAnsi="Calibri" w:cs="Calibri" w:hint="eastAsia"/>
-          <w:szCs w:val="21"/>
-        </w:rPr>
-        <w:t>00ms</w:t>
-      </w:r>
-      <w:r>
-        <w:rPr>
-          <w:rFonts w:ascii="Calibri" w:hAnsi="Calibri" w:cs="Calibri" w:hint="eastAsia"/>
-          <w:szCs w:val="21"/>
-        </w:rPr>
-        <w:t xml:space="preserve">/frame </w:t>
-      </w:r>
-      <w:r>
-        <w:rPr>
-          <w:rFonts w:ascii="Calibri" w:hAnsi="Calibri" w:cs="Calibri"/>
-          <w:szCs w:val="21"/>
-        </w:rPr>
-        <w:t>with multiprocessing), full-stack web control (React, Flask, MariaDB), and integrated hardware (Pi camera, servo, PiTFT) with a Pygame touchscreen UI.</w:t>
-      </w:r>
-      <w:r>
-        <w:rPr>
-          <w:rFonts w:ascii="Calibri" w:hAnsi="Calibri" w:cs="Calibri" w:hint="eastAsia"/>
+          <w:color w:val="000000" w:themeColor="text1"/>
+          <w:szCs w:val="21"/>
+        </w:rPr>
+        <w:t>predator control</w:t>
+      </w:r>
+      <w:r>
+        <w:rPr>
+          <w:rFonts w:ascii="Calibri" w:hAnsi="Calibri" w:cs="Calibri" w:hint="eastAsia"/>
+          <w:color w:val="000000" w:themeColor="text1"/>
+          <w:szCs w:val="21"/>
+        </w:rPr>
+        <w:t xml:space="preserve"> </w:t>
+      </w:r>
+      <w:r>
+        <w:rPr>
+          <w:rFonts w:ascii="Calibri" w:hAnsi="Calibri" w:cs="Calibri" w:hint="eastAsia"/>
+          <w:color w:val="000000" w:themeColor="text1"/>
+          <w:szCs w:val="21"/>
+        </w:rPr>
+        <w:t xml:space="preserve">in </w:t>
+      </w:r>
+      <w:r>
+        <w:rPr>
+          <w:rFonts w:ascii="Calibri" w:hAnsi="Calibri" w:cs="Calibri" w:hint="eastAsia"/>
+          <w:color w:val="000000" w:themeColor="text1"/>
+          <w:szCs w:val="21"/>
+        </w:rPr>
+        <w:t xml:space="preserve">boids </w:t>
+      </w:r>
+      <w:r>
+        <w:rPr>
+          <w:rFonts w:ascii="Calibri" w:hAnsi="Calibri" w:cs="Calibri" w:hint="eastAsia"/>
+          <w:color w:val="000000" w:themeColor="text1"/>
+          <w:szCs w:val="21"/>
+        </w:rPr>
+        <w:t xml:space="preserve">simulation, </w:t>
+      </w:r>
+      <w:r>
+        <w:rPr>
+          <w:rFonts w:ascii="Calibri" w:hAnsi="Calibri" w:cs="Calibri" w:hint="eastAsia"/>
+          <w:color w:val="000000" w:themeColor="text1"/>
+          <w:szCs w:val="21"/>
+        </w:rPr>
+        <w:t>pre-</w:t>
+      </w:r>
+      <w:r>
+        <w:rPr>
+          <w:rFonts w:ascii="Calibri" w:hAnsi="Calibri" w:cs="Calibri" w:hint="eastAsia"/>
+          <w:color w:val="000000" w:themeColor="text1"/>
+          <w:szCs w:val="21"/>
+        </w:rPr>
+        <w:t xml:space="preserve">trained with </w:t>
+      </w:r>
+      <w:r>
+        <w:rPr>
+          <w:rFonts w:ascii="Calibri" w:hAnsi="Calibri" w:cs="Calibri"/>
+          <w:color w:val="000000" w:themeColor="text1"/>
+          <w:szCs w:val="21"/>
+        </w:rPr>
+        <w:t>supervised</w:t>
+      </w:r>
+      <w:r>
+        <w:rPr>
+          <w:rFonts w:ascii="Calibri" w:hAnsi="Calibri" w:cs="Calibri" w:hint="eastAsia"/>
+          <w:color w:val="000000" w:themeColor="text1"/>
+          <w:szCs w:val="21"/>
+        </w:rPr>
+        <w:t xml:space="preserve"> learning </w:t>
+      </w:r>
+      <w:r>
+        <w:rPr>
+          <w:rFonts w:ascii="Calibri" w:hAnsi="Calibri" w:cs="Calibri" w:hint="eastAsia"/>
+          <w:color w:val="000000" w:themeColor="text1"/>
+          <w:szCs w:val="21"/>
+        </w:rPr>
+        <w:t xml:space="preserve">on </w:t>
+      </w:r>
+      <w:r>
+        <w:rPr>
+          <w:rFonts w:ascii="Calibri" w:hAnsi="Calibri" w:cs="Calibri" w:hint="eastAsia"/>
+          <w:color w:val="000000" w:themeColor="text1"/>
+          <w:szCs w:val="21"/>
+        </w:rPr>
+        <w:t xml:space="preserve">rule-based </w:t>
+      </w:r>
+      <w:r>
+        <w:rPr>
+          <w:rFonts w:ascii="Calibri" w:hAnsi="Calibri" w:cs="Calibri" w:hint="eastAsia"/>
+          <w:color w:val="000000" w:themeColor="text1"/>
+          <w:szCs w:val="21"/>
+        </w:rPr>
+        <w:t>data</w:t>
+      </w:r>
+      <w:r>
+        <w:rPr>
+          <w:rFonts w:ascii="Calibri" w:hAnsi="Calibri" w:cs="Calibri" w:hint="eastAsia"/>
+          <w:color w:val="000000" w:themeColor="text1"/>
+          <w:szCs w:val="21"/>
+        </w:rPr>
+        <w:t xml:space="preserve">, </w:t>
+      </w:r>
+      <w:r>
+        <w:rPr>
+          <w:rFonts w:ascii="Calibri" w:hAnsi="Calibri" w:cs="Calibri" w:hint="eastAsia"/>
+          <w:color w:val="000000" w:themeColor="text1"/>
+          <w:szCs w:val="21"/>
+        </w:rPr>
+        <w:t>fine-tuned using PPO</w:t>
+      </w:r>
+      <w:r>
+        <w:rPr>
+          <w:rFonts w:ascii="Calibri" w:hAnsi="Calibri" w:cs="Calibri" w:hint="eastAsia"/>
+          <w:color w:val="000000" w:themeColor="text1"/>
+          <w:szCs w:val="21"/>
+        </w:rPr>
+        <w:t xml:space="preserve"> reinforcement learning</w:t>
+      </w:r>
+      <w:r>
+        <w:rPr>
+          <w:rFonts w:ascii="Calibri" w:hAnsi="Calibri" w:cs="Calibri"/>
+          <w:color w:val="000000" w:themeColor="text1"/>
+          <w:szCs w:val="21"/>
+        </w:rPr>
+        <w:t xml:space="preserve"> </w:t>
+      </w:r>
+      <w:r>
+        <w:rPr>
+          <w:rFonts w:ascii="Calibri" w:hAnsi="Calibri" w:cs="Calibri" w:hint="eastAsia"/>
+          <w:color w:val="000000" w:themeColor="text1"/>
+          <w:szCs w:val="21"/>
+        </w:rPr>
+        <w:t xml:space="preserve">for </w:t>
+      </w:r>
+      <w:r>
+        <w:rPr>
+          <w:rFonts w:ascii="Calibri" w:hAnsi="Calibri" w:cs="Calibri"/>
+          <w:color w:val="000000" w:themeColor="text1"/>
+          <w:szCs w:val="21"/>
+        </w:rPr>
+        <w:t xml:space="preserve">emergent strategy against </w:t>
+      </w:r>
+      <w:r>
+        <w:rPr>
+          <w:rFonts w:ascii="Calibri" w:hAnsi="Calibri" w:cs="Calibri" w:hint="eastAsia"/>
+          <w:color w:val="000000" w:themeColor="text1"/>
+          <w:szCs w:val="21"/>
+        </w:rPr>
+        <w:t xml:space="preserve">boids </w:t>
+      </w:r>
+      <w:r>
+        <w:rPr>
+          <w:rFonts w:ascii="Calibri" w:hAnsi="Calibri" w:cs="Calibri"/>
+          <w:color w:val="000000" w:themeColor="text1"/>
+          <w:szCs w:val="21"/>
+        </w:rPr>
+        <w:t>flocking</w:t>
+      </w:r>
+      <w:r>
+        <w:rPr>
+          <w:rFonts w:ascii="Calibri" w:hAnsi="Calibri" w:cs="Calibri" w:hint="eastAsia"/>
+          <w:color w:val="000000" w:themeColor="text1"/>
+          <w:szCs w:val="21"/>
+        </w:rPr>
+        <w:t xml:space="preserve"> dynamics</w:t>
+      </w:r>
+      <w:r>
+        <w:rPr>
+          <w:rFonts w:ascii="Calibri" w:hAnsi="Calibri" w:cs="Calibri" w:hint="eastAsia"/>
+          <w:color w:val="000000" w:themeColor="text1"/>
+          <w:szCs w:val="21"/>
+        </w:rPr>
+        <w:t xml:space="preserve">, </w:t>
+      </w:r>
+      <w:r>
+        <w:rPr>
+          <w:rFonts w:ascii="Calibri" w:hAnsi="Calibri" w:cs="Calibri"/>
+          <w:color w:val="000000" w:themeColor="text1"/>
+          <w:szCs w:val="21"/>
+        </w:rPr>
+        <w:t xml:space="preserve">and distilled </w:t>
+      </w:r>
+      <w:r>
+        <w:rPr>
+          <w:rFonts w:ascii="Calibri" w:hAnsi="Calibri" w:cs="Calibri" w:hint="eastAsia"/>
+          <w:color w:val="000000" w:themeColor="text1"/>
+          <w:szCs w:val="21"/>
+        </w:rPr>
+        <w:t>in</w:t>
+      </w:r>
+      <w:r>
+        <w:rPr>
+          <w:rFonts w:ascii="Calibri" w:hAnsi="Calibri" w:cs="Calibri"/>
+          <w:color w:val="000000" w:themeColor="text1"/>
+          <w:szCs w:val="21"/>
+        </w:rPr>
+        <w:t xml:space="preserve">to a 40% smaller model </w:t>
+      </w:r>
+      <w:r>
+        <w:rPr>
+          <w:rFonts w:ascii="Calibri" w:hAnsi="Calibri" w:cs="Calibri"/>
+          <w:color w:val="000000" w:themeColor="text1"/>
+          <w:szCs w:val="21"/>
+        </w:rPr>
+        <w:t>achieving</w:t>
+      </w:r>
+      <w:r>
+        <w:rPr>
+          <w:rFonts w:ascii="Calibri" w:hAnsi="Calibri" w:cs="Calibri"/>
+          <w:color w:val="000000" w:themeColor="text1"/>
+          <w:szCs w:val="21"/>
+        </w:rPr>
+        <w:t xml:space="preserve"> &lt;10ms </w:t>
+      </w:r>
+      <w:r>
+        <w:rPr>
+          <w:rFonts w:ascii="Calibri" w:hAnsi="Calibri" w:cs="Calibri"/>
+          <w:color w:val="000000" w:themeColor="text1"/>
+          <w:szCs w:val="21"/>
+        </w:rPr>
+        <w:t xml:space="preserve">in-browser </w:t>
+      </w:r>
+      <w:r>
+        <w:rPr>
+          <w:rFonts w:ascii="Calibri" w:hAnsi="Calibri" w:cs="Calibri" w:hint="eastAsia"/>
+          <w:color w:val="000000" w:themeColor="text1"/>
+          <w:szCs w:val="21"/>
+        </w:rPr>
+        <w:t>inference</w:t>
+      </w:r>
+      <w:r>
+        <w:rPr>
+          <w:rFonts w:ascii="Calibri" w:hAnsi="Calibri" w:cs="Calibri" w:hint="eastAsia"/>
+          <w:color w:val="000000" w:themeColor="text1"/>
+          <w:szCs w:val="21"/>
+        </w:rPr>
+        <w:t xml:space="preserve"> </w:t>
+      </w:r>
+      <w:r>
+        <w:rPr>
+          <w:rFonts w:ascii="Calibri" w:hAnsi="Calibri" w:cs="Calibri" w:hint="eastAsia"/>
+          <w:color w:val="000000" w:themeColor="text1"/>
+          <w:szCs w:val="21"/>
+        </w:rPr>
+        <w:t>via</w:t>
+      </w:r>
+      <w:r>
+        <w:rPr>
+          <w:rFonts w:ascii="Calibri" w:hAnsi="Calibri" w:cs="Calibri" w:hint="eastAsia"/>
+          <w:color w:val="000000" w:themeColor="text1"/>
+          <w:szCs w:val="21"/>
+        </w:rPr>
+        <w:t xml:space="preserve"> WebAssembly</w:t>
+      </w:r>
+      <w:r>
+        <w:rPr>
+          <w:rFonts w:ascii="Calibri" w:hAnsi="Calibri" w:cs="Calibri" w:hint="eastAsia"/>
+          <w:color w:val="000000" w:themeColor="text1"/>
+          <w:szCs w:val="21"/>
+        </w:rPr>
+        <w:t>.</w:t>
+      </w:r>
+      <w:r>
+        <w:rPr>
+          <w:rFonts w:ascii="Calibri" w:hAnsi="Calibri" w:cs="Calibri" w:hint="eastAsia"/>
+          <w:color w:val="000000" w:themeColor="text1"/>
           <w:szCs w:val="21"/>
         </w:rPr>
         <w:t xml:space="preserve"> [</w:t>
       </w:r>
-      <w:hyperlink r:id="rId12" w:history="1">
+      <w:hyperlink r:id="rId10" w:history="1">
         <w:r>
           <w:rPr>
             <w:rStyle w:val="Hyperlink"/>
             <w:rFonts w:ascii="Calibri" w:hAnsi="Calibri" w:cs="Calibri" w:hint="eastAsia"/>
             <w:szCs w:val="21"/>
           </w:rPr>
-          <w:t xml:space="preserve">report </w:t>
+          <w:t>L</w:t>
         </w:r>
         <w:r>
           <w:rPr>
@@ -2904,15 +2823,431 @@
             <w:rFonts w:ascii="Calibri" w:hAnsi="Calibri" w:cs="Calibri" w:hint="eastAsia"/>
             <w:szCs w:val="21"/>
           </w:rPr>
-          <w:t>link</w:t>
+          <w:t>ink</w:t>
         </w:r>
       </w:hyperlink>
       <w:r>
         <w:rPr>
           <w:rFonts w:ascii="Calibri" w:hAnsi="Calibri" w:cs="Calibri" w:hint="eastAsia"/>
+          <w:color w:val="000000" w:themeColor="text1"/>
           <w:szCs w:val="21"/>
         </w:rPr>
         <w:t>]</w:t>
+      </w:r>
+    </w:p>
+    <w:p>
+      <w:pPr>
+        <w:spacing w:before="60" w:line="260" w:lineRule="exact"/>
+        <w:jc w:val="left"/>
+        <w:rPr>
+          <w:rFonts w:ascii="Calibri" w:hAnsi="Calibri" w:cs="Calibri"/>
+          <w:color w:val="000000" w:themeColor="text1"/>
+          <w:szCs w:val="21"/>
+        </w:rPr>
+      </w:pPr>
+      <w:r>
+        <w:rPr>
+          <w:rFonts w:ascii="Calibri" w:hAnsi="Calibri" w:cs="Calibri"/>
+          <w:b/>
+          <w:bCs/>
+          <w:szCs w:val="21"/>
+        </w:rPr>
+        <w:t>Machine Learning &amp; Deep Learning</w:t>
+      </w:r>
+      <w:r>
+        <w:rPr>
+          <w:rFonts w:ascii="Calibri" w:hAnsi="Calibri" w:cs="Calibri"/>
+          <w:szCs w:val="21"/>
+        </w:rPr>
+        <w:t xml:space="preserve">: </w:t>
+      </w:r>
+      <w:r>
+        <w:rPr>
+          <w:rFonts w:ascii="Calibri" w:hAnsi="Calibri" w:cs="Calibri" w:hint="eastAsia"/>
+          <w:color w:val="000000" w:themeColor="text1"/>
+          <w:szCs w:val="21"/>
+        </w:rPr>
+        <w:t>F</w:t>
+      </w:r>
+      <w:r>
+        <w:rPr>
+          <w:rFonts w:ascii="Calibri" w:hAnsi="Calibri" w:cs="Calibri"/>
+          <w:color w:val="000000" w:themeColor="text1"/>
+          <w:szCs w:val="21"/>
+        </w:rPr>
+        <w:t>ine-tuned a DenseNet121-based CNN</w:t>
+      </w:r>
+      <w:r>
+        <w:rPr>
+          <w:rFonts w:ascii="Calibri" w:hAnsi="Calibri" w:cs="Calibri"/>
+          <w:szCs w:val="21"/>
+        </w:rPr>
+        <w:t xml:space="preserve"> </w:t>
+      </w:r>
+      <w:r>
+        <w:rPr>
+          <w:rFonts w:ascii="Calibri" w:hAnsi="Calibri" w:cs="Calibri" w:hint="eastAsia"/>
+          <w:color w:val="000000" w:themeColor="text1"/>
+          <w:szCs w:val="21"/>
+        </w:rPr>
+        <w:t>via</w:t>
+      </w:r>
+      <w:r>
+        <w:rPr>
+          <w:rFonts w:ascii="Calibri" w:hAnsi="Calibri" w:cs="Calibri"/>
+          <w:color w:val="000000" w:themeColor="text1"/>
+          <w:szCs w:val="21"/>
+        </w:rPr>
+        <w:t xml:space="preserve"> transfer learnin</w:t>
+      </w:r>
+      <w:r>
+        <w:rPr>
+          <w:rFonts w:ascii="Calibri" w:hAnsi="Calibri" w:cs="Calibri" w:hint="eastAsia"/>
+          <w:color w:val="000000" w:themeColor="text1"/>
+          <w:szCs w:val="21"/>
+        </w:rPr>
+        <w:t>g</w:t>
+      </w:r>
+      <w:r>
+        <w:rPr>
+          <w:rFonts w:ascii="Calibri" w:hAnsi="Calibri" w:cs="Calibri" w:hint="eastAsia"/>
+          <w:color w:val="000000" w:themeColor="text1"/>
+          <w:szCs w:val="21"/>
+        </w:rPr>
+        <w:t xml:space="preserve"> </w:t>
+      </w:r>
+      <w:r>
+        <w:rPr>
+          <w:rFonts w:ascii="Calibri" w:hAnsi="Calibri" w:cs="Calibri"/>
+          <w:color w:val="000000" w:themeColor="text1"/>
+          <w:szCs w:val="21"/>
+        </w:rPr>
+        <w:t>to classify 9 tomato leaf diseases using the 54K-image PlantVillage dataset</w:t>
+      </w:r>
+      <w:r>
+        <w:rPr>
+          <w:rFonts w:ascii="Calibri" w:hAnsi="Calibri" w:cs="Calibri"/>
+          <w:color w:val="000000" w:themeColor="text1"/>
+          <w:szCs w:val="21"/>
+        </w:rPr>
+        <w:t>, achieving 99%</w:t>
+      </w:r>
+      <w:r>
+        <w:rPr>
+          <w:rFonts w:ascii="Calibri" w:hAnsi="Calibri" w:cs="Calibri" w:hint="eastAsia"/>
+          <w:color w:val="000000" w:themeColor="text1"/>
+          <w:szCs w:val="21"/>
+        </w:rPr>
+        <w:t xml:space="preserve"> test</w:t>
+      </w:r>
+      <w:r>
+        <w:rPr>
+          <w:rFonts w:ascii="Calibri" w:hAnsi="Calibri" w:cs="Calibri" w:hint="eastAsia"/>
+          <w:color w:val="000000" w:themeColor="text1"/>
+          <w:szCs w:val="21"/>
+        </w:rPr>
+        <w:t xml:space="preserve"> accuracy </w:t>
+      </w:r>
+      <w:r>
+        <w:rPr>
+          <w:rFonts w:ascii="Calibri" w:hAnsi="Calibri" w:cs="Calibri"/>
+          <w:color w:val="000000" w:themeColor="text1"/>
+          <w:szCs w:val="21"/>
+        </w:rPr>
+        <w:t>and 95.1% accuracy</w:t>
+      </w:r>
+      <w:r>
+        <w:rPr>
+          <w:rFonts w:ascii="Calibri" w:hAnsi="Calibri" w:cs="Calibri" w:hint="eastAsia"/>
+          <w:color w:val="000000" w:themeColor="text1"/>
+          <w:szCs w:val="21"/>
+        </w:rPr>
+        <w:t xml:space="preserve"> </w:t>
+      </w:r>
+      <w:r>
+        <w:rPr>
+          <w:rFonts w:ascii="Calibri" w:hAnsi="Calibri" w:cs="Calibri"/>
+          <w:color w:val="000000" w:themeColor="text1"/>
+          <w:szCs w:val="21"/>
+        </w:rPr>
+        <w:t>on external datasets</w:t>
+      </w:r>
+      <w:r>
+        <w:rPr>
+          <w:rFonts w:ascii="Calibri" w:hAnsi="Calibri" w:cs="Calibri" w:hint="eastAsia"/>
+          <w:color w:val="000000" w:themeColor="text1"/>
+          <w:szCs w:val="21"/>
+        </w:rPr>
+        <w:t xml:space="preserve">, </w:t>
+      </w:r>
+      <w:r>
+        <w:rPr>
+          <w:rFonts w:ascii="Calibri" w:hAnsi="Calibri" w:cs="Calibri"/>
+          <w:color w:val="000000" w:themeColor="text1"/>
+          <w:szCs w:val="21"/>
+        </w:rPr>
+        <w:t>with model performance evaluated via ROC curves, precision-recall, and confusion matrices</w:t>
+      </w:r>
+      <w:r>
+        <w:rPr>
+          <w:rFonts w:ascii="Calibri" w:hAnsi="Calibri" w:cs="Calibri" w:hint="eastAsia"/>
+          <w:color w:val="000000" w:themeColor="text1"/>
+          <w:szCs w:val="21"/>
+        </w:rPr>
+        <w:t xml:space="preserve">. </w:t>
+      </w:r>
+      <w:r>
+        <w:rPr>
+          <w:rFonts w:ascii="Calibri" w:hAnsi="Calibri" w:cs="Calibri"/>
+          <w:color w:val="000000" w:themeColor="text1"/>
+          <w:szCs w:val="21"/>
+        </w:rPr>
+        <w:t>[</w:t>
+      </w:r>
+      <w:hyperlink r:id="rId11" w:history="1">
+        <w:r>
+          <w:rPr>
+            <w:rStyle w:val="Hyperlink"/>
+            <w:rFonts w:ascii="Calibri" w:hAnsi="Calibri" w:cs="Calibri" w:hint="eastAsia"/>
+            <w:szCs w:val="21"/>
+          </w:rPr>
+          <w:t>L</w:t>
+        </w:r>
+        <w:r>
+          <w:rPr>
+            <w:rStyle w:val="Hyperlink"/>
+            <w:rFonts w:ascii="Calibri" w:hAnsi="Calibri" w:cs="Calibri"/>
+            <w:szCs w:val="21"/>
+          </w:rPr>
+          <w:t>ink</w:t>
+        </w:r>
+      </w:hyperlink>
+      <w:r>
+        <w:rPr>
+          <w:rFonts w:ascii="Calibri" w:hAnsi="Calibri" w:cs="Calibri"/>
+          <w:color w:val="000000" w:themeColor="text1"/>
+          <w:szCs w:val="21"/>
+        </w:rPr>
+        <w:t>]</w:t>
+      </w:r>
+    </w:p>
+    <w:p>
+      <w:pPr>
+        <w:spacing w:before="60" w:line="260" w:lineRule="exact"/>
+        <w:jc w:val="left"/>
+        <w:rPr>
+          <w:szCs w:val="21"/>
+        </w:rPr>
+      </w:pPr>
+      <w:r>
+        <w:rPr>
+          <w:b/>
+          <w:bCs/>
+          <w:szCs w:val="21"/>
+        </w:rPr>
+        <w:t>DevOps &amp; Cloud Infrastructure</w:t>
+      </w:r>
+      <w:r>
+        <w:rPr>
+          <w:rFonts w:hint="eastAsia"/>
+          <w:szCs w:val="21"/>
+        </w:rPr>
+        <w:t xml:space="preserve">: </w:t>
+      </w:r>
+      <w:r>
+        <w:rPr>
+          <w:szCs w:val="21"/>
+        </w:rPr>
+        <w:t>Orchestrated</w:t>
+      </w:r>
+      <w:r>
+        <w:rPr>
+          <w:szCs w:val="21"/>
+        </w:rPr>
+        <w:t xml:space="preserve"> a high-availability Kubernetes cluster (3 Debian servers) for containerized web services, leveraging Helm for deployment, Nginx Ingress</w:t>
+      </w:r>
+      <w:r>
+        <w:rPr>
+          <w:rFonts w:hint="eastAsia"/>
+          <w:szCs w:val="21"/>
+        </w:rPr>
+        <w:t xml:space="preserve"> </w:t>
+      </w:r>
+      <w:r>
+        <w:rPr>
+          <w:szCs w:val="21"/>
+        </w:rPr>
+        <w:t>for load balancing, Prometheus</w:t>
+      </w:r>
+      <w:r>
+        <w:rPr>
+          <w:rFonts w:hint="eastAsia"/>
+          <w:szCs w:val="21"/>
+        </w:rPr>
+        <w:t>/</w:t>
+      </w:r>
+      <w:r>
+        <w:rPr>
+          <w:szCs w:val="21"/>
+        </w:rPr>
+        <w:t xml:space="preserve">Grafana for real-time monitoring and alerting, </w:t>
+      </w:r>
+      <w:r>
+        <w:rPr>
+          <w:szCs w:val="21"/>
+        </w:rPr>
+        <w:t xml:space="preserve">and </w:t>
+      </w:r>
+      <w:r>
+        <w:rPr>
+          <w:rFonts w:hint="eastAsia"/>
+          <w:szCs w:val="21"/>
+        </w:rPr>
+        <w:t xml:space="preserve">a </w:t>
+      </w:r>
+      <w:r>
+        <w:rPr>
+          <w:szCs w:val="21"/>
+        </w:rPr>
+        <w:t>centralized</w:t>
+      </w:r>
+      <w:r>
+        <w:rPr>
+          <w:szCs w:val="21"/>
+        </w:rPr>
+        <w:t xml:space="preserve"> ELK stack </w:t>
+      </w:r>
+      <w:r>
+        <w:rPr>
+          <w:rFonts w:hint="eastAsia"/>
+          <w:szCs w:val="21"/>
+        </w:rPr>
+        <w:t>(</w:t>
+      </w:r>
+      <w:r>
+        <w:rPr>
+          <w:szCs w:val="21"/>
+        </w:rPr>
+        <w:t>Elasticsearch</w:t>
+      </w:r>
+      <w:r>
+        <w:rPr>
+          <w:szCs w:val="21"/>
+        </w:rPr>
+        <w:t>, Logstash, Kibana) for log aggregation and visualization</w:t>
+      </w:r>
+      <w:r>
+        <w:rPr>
+          <w:szCs w:val="21"/>
+        </w:rPr>
+        <w:t>.</w:t>
+      </w:r>
+      <w:r>
+        <w:rPr>
+          <w:rFonts w:hint="eastAsia"/>
+          <w:szCs w:val="21"/>
+        </w:rPr>
+        <w:t xml:space="preserve"> [</w:t>
+      </w:r>
+      <w:hyperlink r:id="rId12" w:history="1">
+        <w:r>
+          <w:rPr>
+            <w:rStyle w:val="Hyperlink"/>
+            <w:rFonts w:hint="eastAsia"/>
+            <w:szCs w:val="21"/>
+          </w:rPr>
+          <w:t>L</w:t>
+        </w:r>
+        <w:r>
+          <w:rPr>
+            <w:rStyle w:val="Hyperlink"/>
+            <w:rFonts w:hint="eastAsia"/>
+            <w:szCs w:val="21"/>
+          </w:rPr>
+          <w:t>ink</w:t>
+        </w:r>
+      </w:hyperlink>
+      <w:r>
+        <w:rPr>
+          <w:rFonts w:hint="eastAsia"/>
+          <w:szCs w:val="21"/>
+        </w:rPr>
+        <w:t>]</w:t>
+      </w:r>
+    </w:p>
+    <w:p>
+      <w:pPr>
+        <w:spacing w:before="60" w:line="260" w:lineRule="exact"/>
+        <w:jc w:val="left"/>
+        <w:rPr>
+          <w:b/>
+          <w:bCs/>
+          <w:szCs w:val="21"/>
+        </w:rPr>
+      </w:pPr>
+      <w:r>
+        <w:rPr>
+          <w:rFonts w:hint="eastAsia"/>
+          <w:b/>
+          <w:bCs/>
+          <w:szCs w:val="21"/>
+        </w:rPr>
+        <w:t>Distributed System &amp; Database</w:t>
+      </w:r>
+      <w:r>
+        <w:rPr>
+          <w:rFonts w:hint="eastAsia"/>
+          <w:szCs w:val="21"/>
+        </w:rPr>
+        <w:t xml:space="preserve">: </w:t>
+      </w:r>
+      <w:r>
+        <w:rPr>
+          <w:rFonts w:ascii="Calibri" w:hAnsi="Calibri" w:cs="Calibri"/>
+          <w:color w:val="000000" w:themeColor="text1"/>
+          <w:szCs w:val="21"/>
+        </w:rPr>
+        <w:t xml:space="preserve">Developed a </w:t>
+      </w:r>
+      <w:r>
+        <w:rPr>
+          <w:rFonts w:ascii="Calibri" w:hAnsi="Calibri" w:cs="Calibri" w:hint="eastAsia"/>
+          <w:color w:val="000000" w:themeColor="text1"/>
+          <w:szCs w:val="21"/>
+        </w:rPr>
+        <w:t>distributed</w:t>
+      </w:r>
+      <w:r>
+        <w:rPr>
+          <w:rFonts w:ascii="Calibri" w:hAnsi="Calibri" w:cs="Calibri"/>
+          <w:color w:val="000000" w:themeColor="text1"/>
+          <w:szCs w:val="21"/>
+        </w:rPr>
+        <w:t xml:space="preserve">, sharded key/value store in Java using Multi-Paxos, later optimizing it with a Raft-like consensus algorithm for improved </w:t>
+      </w:r>
+      <w:r>
+        <w:rPr>
+          <w:rFonts w:ascii="Calibri" w:hAnsi="Calibri" w:cs="Calibri"/>
+          <w:color w:val="000000" w:themeColor="text1"/>
+          <w:szCs w:val="21"/>
+        </w:rPr>
+        <w:t>throughput</w:t>
+      </w:r>
+      <w:r>
+        <w:rPr>
+          <w:rFonts w:ascii="Calibri" w:hAnsi="Calibri" w:cs="Calibri"/>
+          <w:color w:val="000000" w:themeColor="text1"/>
+          <w:szCs w:val="21"/>
+        </w:rPr>
+        <w:t>; implemented a two-phase commit protocol to ensure atomic, strongly consistent cross-shard transactions in a horizontally scalable system.</w:t>
+      </w:r>
+      <w:r>
+        <w:rPr>
+          <w:rFonts w:ascii="Calibri" w:hAnsi="Calibri" w:cs="Calibri" w:hint="eastAsia"/>
+          <w:color w:val="000000" w:themeColor="text1"/>
+          <w:szCs w:val="21"/>
+        </w:rPr>
+        <w:t xml:space="preserve"> [Link]</w:t>
       </w:r>
     </w:p>
     <w:sectPr>

</xml_diff>

<commit_message>
rm paxos proj link
</commit_message>
<xml_diff>
--- a/Yimian-Liu-Resume.docx
+++ b/Yimian-Liu-Resume.docx
@@ -3240,14 +3240,6 @@
           <w:szCs w:val="21"/>
         </w:rPr>
         <w:t>; implemented a two-phase commit protocol to ensure atomic, strongly consistent cross-shard transactions in a horizontally scalable system.</w:t>
-      </w:r>
-      <w:r>
-        <w:rPr>
-          <w:rFonts w:ascii="Calibri" w:hAnsi="Calibri" w:cs="Calibri" w:hint="eastAsia"/>
-          <w:color w:val="000000" w:themeColor="text1"/>
-          <w:szCs w:val="21"/>
-        </w:rPr>
-        <w:t xml:space="preserve"> [Link]</w:t>
       </w:r>
     </w:p>
     <w:sectPr>
@@ -9810,6 +9802,10 @@
 </file>
 
 <file path=customXml/item1.xml><?xml version="1.0" encoding="utf-8"?>
+<b:Sources xmlns:b="http://schemas.openxmlformats.org/officeDocument/2006/bibliography" xmlns="http://schemas.openxmlformats.org/officeDocument/2006/bibliography" SelectedStyle="/APA.XSL" StyleName="APA"/>
+</file>
+
+<file path=customXml/item2.xml><?xml version="1.0" encoding="utf-8"?>
 <s:customData xmlns="http://www.wps.cn/officeDocument/2013/wpsCustomData" xmlns:s="http://www.wps.cn/officeDocument/2013/wpsCustomData">
   <customSectProps>
     <customSectPr/>
@@ -9817,22 +9813,18 @@
 </s:customData>
 </file>
 
-<file path=customXml/item2.xml><?xml version="1.0" encoding="utf-8"?>
-<b:Sources xmlns:b="http://schemas.openxmlformats.org/officeDocument/2006/bibliography" xmlns="http://schemas.openxmlformats.org/officeDocument/2006/bibliography" SelectedStyle="/APA.XSL" StyleName="APA"/>
+<file path=customXml/itemProps1.xml><?xml version="1.0" encoding="utf-8"?>
+<ds:datastoreItem xmlns:ds="http://schemas.openxmlformats.org/officeDocument/2006/customXml" ds:itemID="{D8A76CFB-A7C7-45AC-930C-4C41684C2E1F}">
+  <ds:schemaRefs>
+    <ds:schemaRef ds:uri="http://schemas.openxmlformats.org/officeDocument/2006/bibliography"/>
+  </ds:schemaRefs>
+</ds:datastoreItem>
 </file>
 
-<file path=customXml/itemProps1.xml><?xml version="1.0" encoding="utf-8"?>
+<file path=customXml/itemProps2.xml><?xml version="1.0" encoding="utf-8"?>
 <ds:datastoreItem xmlns:ds="http://schemas.openxmlformats.org/officeDocument/2006/customXml" ds:itemID="{B1977F7D-205B-4081-913C-38D41E755F92}">
   <ds:schemaRefs>
     <ds:schemaRef ds:uri="http://www.wps.cn/officeDocument/2013/wpsCustomData"/>
   </ds:schemaRefs>
 </ds:datastoreItem>
-</file>
-
-<file path=customXml/itemProps2.xml><?xml version="1.0" encoding="utf-8"?>
-<ds:datastoreItem xmlns:ds="http://schemas.openxmlformats.org/officeDocument/2006/customXml" ds:itemID="{D8A76CFB-A7C7-45AC-930C-4C41684C2E1F}">
-  <ds:schemaRefs>
-    <ds:schemaRef ds:uri="http://schemas.openxmlformats.org/officeDocument/2006/bibliography"/>
-  </ds:schemaRefs>
-</ds:datastoreItem>
 </file>
</xml_diff>

<commit_message>
add back dslab proj link
</commit_message>
<xml_diff>
--- a/Yimian-Liu-Resume.docx
+++ b/Yimian-Liu-Resume.docx
@@ -3180,18 +3180,19 @@
         <w:spacing w:before="60" w:line="260" w:lineRule="exact"/>
         <w:jc w:val="left"/>
         <w:rPr>
-          <w:b/>
-          <w:bCs/>
-          <w:szCs w:val="21"/>
-        </w:rPr>
-      </w:pPr>
-      <w:r>
-        <w:rPr>
           <w:rFonts w:hint="eastAsia"/>
           <w:b/>
           <w:bCs/>
           <w:szCs w:val="21"/>
         </w:rPr>
+      </w:pPr>
+      <w:r>
+        <w:rPr>
+          <w:rFonts w:hint="eastAsia"/>
+          <w:b/>
+          <w:bCs/>
+          <w:szCs w:val="21"/>
+        </w:rPr>
         <w:t>Distributed System &amp; Database</w:t>
       </w:r>
       <w:r>
@@ -3240,6 +3241,32 @@
           <w:szCs w:val="21"/>
         </w:rPr>
         <w:t>; implemented a two-phase commit protocol to ensure atomic, strongly consistent cross-shard transactions in a horizontally scalable system.</w:t>
+      </w:r>
+      <w:r>
+        <w:rPr>
+          <w:rFonts w:ascii="Calibri" w:hAnsi="Calibri" w:cs="Calibri" w:hint="eastAsia"/>
+          <w:color w:val="000000" w:themeColor="text1"/>
+          <w:szCs w:val="21"/>
+        </w:rPr>
+        <w:t xml:space="preserve"> [</w:t>
+      </w:r>
+      <w:hyperlink r:id="rId13" w:history="1">
+        <w:r>
+          <w:rPr>
+            <w:rStyle w:val="Hyperlink"/>
+            <w:rFonts w:ascii="Calibri" w:hAnsi="Calibri" w:cs="Calibri" w:hint="eastAsia"/>
+            <w:szCs w:val="21"/>
+          </w:rPr>
+          <w:t>Link</w:t>
+        </w:r>
+      </w:hyperlink>
+      <w:r>
+        <w:rPr>
+          <w:rFonts w:ascii="Calibri" w:hAnsi="Calibri" w:cs="Calibri" w:hint="eastAsia"/>
+          <w:color w:val="000000" w:themeColor="text1"/>
+          <w:szCs w:val="21"/>
+        </w:rPr>
+        <w:t>]</w:t>
       </w:r>
     </w:p>
     <w:sectPr>
@@ -9802,10 +9829,6 @@
 </file>
 
 <file path=customXml/item1.xml><?xml version="1.0" encoding="utf-8"?>
-<b:Sources xmlns:b="http://schemas.openxmlformats.org/officeDocument/2006/bibliography" xmlns="http://schemas.openxmlformats.org/officeDocument/2006/bibliography" SelectedStyle="/APA.XSL" StyleName="APA"/>
-</file>
-
-<file path=customXml/item2.xml><?xml version="1.0" encoding="utf-8"?>
 <s:customData xmlns="http://www.wps.cn/officeDocument/2013/wpsCustomData" xmlns:s="http://www.wps.cn/officeDocument/2013/wpsCustomData">
   <customSectProps>
     <customSectPr/>
@@ -9813,18 +9836,22 @@
 </s:customData>
 </file>
 
+<file path=customXml/item2.xml><?xml version="1.0" encoding="utf-8"?>
+<b:Sources xmlns:b="http://schemas.openxmlformats.org/officeDocument/2006/bibliography" xmlns="http://schemas.openxmlformats.org/officeDocument/2006/bibliography" SelectedStyle="/APA.XSL" StyleName="APA"/>
+</file>
+
 <file path=customXml/itemProps1.xml><?xml version="1.0" encoding="utf-8"?>
+<ds:datastoreItem xmlns:ds="http://schemas.openxmlformats.org/officeDocument/2006/customXml" ds:itemID="{B1977F7D-205B-4081-913C-38D41E755F92}">
+  <ds:schemaRefs>
+    <ds:schemaRef ds:uri="http://www.wps.cn/officeDocument/2013/wpsCustomData"/>
+  </ds:schemaRefs>
+</ds:datastoreItem>
+</file>
+
+<file path=customXml/itemProps2.xml><?xml version="1.0" encoding="utf-8"?>
 <ds:datastoreItem xmlns:ds="http://schemas.openxmlformats.org/officeDocument/2006/customXml" ds:itemID="{D8A76CFB-A7C7-45AC-930C-4C41684C2E1F}">
   <ds:schemaRefs>
     <ds:schemaRef ds:uri="http://schemas.openxmlformats.org/officeDocument/2006/bibliography"/>
   </ds:schemaRefs>
 </ds:datastoreItem>
-</file>
-
-<file path=customXml/itemProps2.xml><?xml version="1.0" encoding="utf-8"?>
-<ds:datastoreItem xmlns:ds="http://schemas.openxmlformats.org/officeDocument/2006/customXml" ds:itemID="{B1977F7D-205B-4081-913C-38D41E755F92}">
-  <ds:schemaRefs>
-    <ds:schemaRef ds:uri="http://www.wps.cn/officeDocument/2013/wpsCustomData"/>
-  </ds:schemaRefs>
-</ds:datastoreItem>
 </file>
</xml_diff>